<commit_message>
Start Course Project, basic Main Activity
</commit_message>
<xml_diff>
--- a/Learning Diary.docx
+++ b/Learning Diary.docx
@@ -454,7 +454,7 @@
           <w:u w:val="single"/>
           <w:lang w:val="en-US"/>
         </w:rPr>
-        <w:t>.2020</w:t>
+        <w:t>.2021</w:t>
       </w:r>
     </w:p>
     <w:p>
@@ -653,42 +653,88 @@
         <w:rPr>
           <w:lang w:val="en-US"/>
         </w:rPr>
-        <w:t xml:space="preserve"> o</w:t>
+        <w:t xml:space="preserve"> or base-adapters</w:t>
+      </w:r>
+      <w:r>
+        <w:rPr>
+          <w:lang w:val="en-US"/>
+        </w:rPr>
+        <w:t>.</w:t>
+      </w:r>
+      <w:r>
+        <w:rPr>
+          <w:lang w:val="en-US"/>
+        </w:rPr>
+        <w:t xml:space="preserve"> It also explained the use of images and I learned how to scale image in the code </w:t>
+      </w:r>
+      <w:proofErr w:type="gramStart"/>
+      <w:r>
+        <w:rPr>
+          <w:lang w:val="en-US"/>
+        </w:rPr>
+        <w:t>behind</w:t>
+      </w:r>
+      <w:proofErr w:type="gramEnd"/>
+      <w:r>
+        <w:rPr>
+          <w:lang w:val="en-US"/>
+        </w:rPr>
+        <w:t>.</w:t>
+      </w:r>
+    </w:p>
+    <w:p>
+      <w:pPr>
+        <w:pStyle w:val="Textkrper"/>
+        <w:rPr>
+          <w:lang w:val="en-US"/>
+        </w:rPr>
+      </w:pPr>
+    </w:p>
+    <w:p>
+      <w:pPr>
+        <w:pStyle w:val="Textkrper"/>
+        <w:rPr>
+          <w:u w:val="single"/>
+          <w:lang w:val="en-US"/>
+        </w:rPr>
+      </w:pPr>
+      <w:r>
+        <w:rPr>
+          <w:u w:val="single"/>
+          <w:lang w:val="en-US"/>
+        </w:rPr>
+        <w:t>06.02.2021</w:t>
+      </w:r>
+    </w:p>
+    <w:p>
+      <w:pPr>
+        <w:pStyle w:val="Textkrper"/>
+        <w:rPr>
+          <w:lang w:val="en-US"/>
+        </w:rPr>
+      </w:pPr>
+    </w:p>
+    <w:p>
+      <w:pPr>
+        <w:pStyle w:val="Textkrper"/>
+        <w:rPr>
+          <w:lang w:val="en-US"/>
+        </w:rPr>
+      </w:pPr>
+      <w:r>
+        <w:rPr>
+          <w:lang w:val="en-US"/>
+        </w:rPr>
+        <w:t>Today I programmed my course project.</w:t>
+      </w:r>
+      <w:r>
+        <w:rPr>
+          <w:lang w:val="en-US"/>
+        </w:rPr>
+        <w:t xml:space="preserve"> I used additional techniques like Toolbars, </w:t>
       </w:r>
       <w:bookmarkStart w:id="0" w:name="_GoBack"/>
       <w:bookmarkEnd w:id="0"/>
-      <w:r>
-        <w:rPr>
-          <w:lang w:val="en-US"/>
-        </w:rPr>
-        <w:t>r base-adapters</w:t>
-      </w:r>
-      <w:r>
-        <w:rPr>
-          <w:lang w:val="en-US"/>
-        </w:rPr>
-        <w:t>.</w:t>
-      </w:r>
-      <w:r>
-        <w:rPr>
-          <w:lang w:val="en-US"/>
-        </w:rPr>
-        <w:t xml:space="preserve"> It also explained the use of images and I learned how to scale image in the code </w:t>
-      </w:r>
-      <w:proofErr w:type="gramStart"/>
-      <w:r>
-        <w:rPr>
-          <w:lang w:val="en-US"/>
-        </w:rPr>
-        <w:t>behind</w:t>
-      </w:r>
-      <w:proofErr w:type="gramEnd"/>
-      <w:r>
-        <w:rPr>
-          <w:lang w:val="en-US"/>
-        </w:rPr>
-        <w:t>.</w:t>
-      </w:r>
     </w:p>
     <w:sectPr>
       <w:headerReference w:type="default" r:id="rId10"/>
@@ -3246,12 +3292,12 @@
 </file>
 
 <file path=customXml/item1.xml><?xml version="1.0" encoding="utf-8"?>
-<p:properties xmlns:p="http://schemas.microsoft.com/office/2006/metadata/properties" xmlns:xsi="http://www.w3.org/2001/XMLSchema-instance" xmlns:pc="http://schemas.microsoft.com/office/infopath/2007/PartnerControls">
-  <documentManagement>
-    <PublishingExpirationDate xmlns="http://schemas.microsoft.com/sharepoint/v3" xsi:nil="true"/>
-    <PublishingStartDate xmlns="http://schemas.microsoft.com/sharepoint/v3" xsi:nil="true"/>
-  </documentManagement>
-</p:properties>
+<?mso-contentType ?>
+<FormTemplates xmlns="http://schemas.microsoft.com/sharepoint/v3/contenttype/forms">
+  <Display>DocumentLibraryForm</Display>
+  <Edit>DocumentLibraryForm</Edit>
+  <New>DocumentLibraryForm</New>
+</FormTemplates>
 </file>
 
 <file path=customXml/item2.xml><?xml version="1.0" encoding="utf-8"?>
@@ -3321,20 +3367,18 @@
 </file>
 
 <file path=customXml/item3.xml><?xml version="1.0" encoding="utf-8"?>
-<?mso-contentType ?>
-<FormTemplates xmlns="http://schemas.microsoft.com/sharepoint/v3/contenttype/forms">
-  <Display>DocumentLibraryForm</Display>
-  <Edit>DocumentLibraryForm</Edit>
-  <New>DocumentLibraryForm</New>
-</FormTemplates>
+<p:properties xmlns:p="http://schemas.microsoft.com/office/2006/metadata/properties" xmlns:xsi="http://www.w3.org/2001/XMLSchema-instance" xmlns:pc="http://schemas.microsoft.com/office/infopath/2007/PartnerControls">
+  <documentManagement>
+    <PublishingExpirationDate xmlns="http://schemas.microsoft.com/sharepoint/v3" xsi:nil="true"/>
+    <PublishingStartDate xmlns="http://schemas.microsoft.com/sharepoint/v3" xsi:nil="true"/>
+  </documentManagement>
+</p:properties>
 </file>
 
 <file path=customXml/itemProps1.xml><?xml version="1.0" encoding="utf-8"?>
-<ds:datastoreItem xmlns:ds="http://schemas.openxmlformats.org/officeDocument/2006/customXml" ds:itemID="{FA8F0064-303C-446D-896E-46EEB9A79DC3}">
+<ds:datastoreItem xmlns:ds="http://schemas.openxmlformats.org/officeDocument/2006/customXml" ds:itemID="{13FBD2FA-5696-460D-A278-9A302A0F72AE}">
   <ds:schemaRefs>
-    <ds:schemaRef ds:uri="http://schemas.microsoft.com/office/2006/metadata/properties"/>
-    <ds:schemaRef ds:uri="http://schemas.microsoft.com/office/infopath/2007/PartnerControls"/>
-    <ds:schemaRef ds:uri="http://schemas.microsoft.com/sharepoint/v3"/>
+    <ds:schemaRef ds:uri="http://schemas.microsoft.com/sharepoint/v3/contenttype/forms"/>
   </ds:schemaRefs>
 </ds:datastoreItem>
 </file>
@@ -3357,9 +3401,11 @@
 </file>
 
 <file path=customXml/itemProps3.xml><?xml version="1.0" encoding="utf-8"?>
-<ds:datastoreItem xmlns:ds="http://schemas.openxmlformats.org/officeDocument/2006/customXml" ds:itemID="{13FBD2FA-5696-460D-A278-9A302A0F72AE}">
+<ds:datastoreItem xmlns:ds="http://schemas.openxmlformats.org/officeDocument/2006/customXml" ds:itemID="{FA8F0064-303C-446D-896E-46EEB9A79DC3}">
   <ds:schemaRefs>
-    <ds:schemaRef ds:uri="http://schemas.microsoft.com/sharepoint/v3/contenttype/forms"/>
+    <ds:schemaRef ds:uri="http://schemas.microsoft.com/office/2006/metadata/properties"/>
+    <ds:schemaRef ds:uri="http://schemas.microsoft.com/office/infopath/2007/PartnerControls"/>
+    <ds:schemaRef ds:uri="http://schemas.microsoft.com/sharepoint/v3"/>
   </ds:schemaRefs>
 </ds:datastoreItem>
 </file>
</xml_diff>